<commit_message>
change to jitter for one-way residuals, add step to fit an aov
</commit_message>
<xml_diff>
--- a/resources/week9.docx
+++ b/resources/week9.docx
@@ -2136,18 +2136,7 @@
                 <w:sz w:val="28"/>
                 <w:szCs w:val="28"/>
               </w:rPr>
-              <w:t>Theory</w:t>
-            </w:r>
-            <w:r>
-              <w:rPr>
-                <w:rFonts w:ascii="Times New Roman" w:hAnsi="Times New Roman" w:cs="Times New Roman"/>
-                <w:b/>
-                <w:bCs/>
-                <w:color w:val="2E74B5" w:themeColor="accent5" w:themeShade="BF"/>
-                <w:sz w:val="28"/>
-                <w:szCs w:val="28"/>
-              </w:rPr>
-              <w:t>-based o</w:t>
+              <w:t>Theory-based o</w:t>
             </w:r>
             <w:r>
               <w:rPr>
@@ -3640,6 +3629,7 @@
             <w:pPr>
               <w:rPr>
                 <w:rFonts w:ascii="Courier New" w:hAnsi="Courier New" w:cs="Courier New"/>
+                <w:color w:val="FF0000"/>
               </w:rPr>
             </w:pPr>
             <w:proofErr w:type="spellStart"/>
@@ -3666,6 +3656,53 @@
                 <w:color w:val="FF0000"/>
               </w:rPr>
               <w:t>&lt;NAME OF RESPONSE VARIABLE&gt; ~ &lt;NAME OF EXPLANATORY VARIABLE&gt;</w:t>
+            </w:r>
+            <w:r>
+              <w:rPr>
+                <w:rFonts w:ascii="Courier New" w:hAnsi="Courier New" w:cs="Courier New"/>
+                <w:color w:val="000000" w:themeColor="text1"/>
+              </w:rPr>
+              <w:t>,</w:t>
+            </w:r>
+            <w:r>
+              <w:rPr>
+                <w:rFonts w:ascii="Courier New" w:hAnsi="Courier New" w:cs="Courier New"/>
+                <w:color w:val="FF0000"/>
+              </w:rPr>
+              <w:t xml:space="preserve"> </w:t>
+            </w:r>
+          </w:p>
+          <w:p>
+            <w:pPr>
+              <w:rPr>
+                <w:rFonts w:ascii="Courier New" w:hAnsi="Courier New" w:cs="Courier New"/>
+              </w:rPr>
+            </w:pPr>
+            <w:r>
+              <w:rPr>
+                <w:rFonts w:ascii="Courier New" w:hAnsi="Courier New" w:cs="Courier New"/>
+                <w:color w:val="FF0000"/>
+              </w:rPr>
+              <w:t xml:space="preserve">    </w:t>
+            </w:r>
+            <w:r>
+              <w:rPr>
+                <w:rFonts w:ascii="Courier New" w:hAnsi="Courier New" w:cs="Courier New"/>
+              </w:rPr>
+              <w:t>data = &lt;NAME OF DATASET&gt;)</w:t>
+            </w:r>
+          </w:p>
+          <w:p>
+            <w:pPr>
+              <w:rPr>
+                <w:rFonts w:ascii="Courier New" w:hAnsi="Courier New" w:cs="Courier New"/>
+              </w:rPr>
+            </w:pPr>
+            <w:r>
+              <w:rPr>
+                <w:rFonts w:ascii="Courier New" w:hAnsi="Courier New" w:cs="Courier New"/>
+              </w:rPr>
+              <w:t xml:space="preserve">    </w:t>
             </w:r>
             <w:r>
               <w:rPr>
@@ -3800,7 +3837,27 @@
                 <w:sz w:val="36"/>
                 <w:szCs w:val="36"/>
               </w:rPr>
-              <w:t xml:space="preserve">Evaluating Conditions of Residuals for </w:t>
+              <w:t>Evaluating</w:t>
+            </w:r>
+            <w:r>
+              <w:rPr>
+                <w:rFonts w:ascii="Times New Roman" w:hAnsi="Times New Roman" w:cs="Times New Roman"/>
+                <w:b/>
+                <w:bCs/>
+                <w:sz w:val="36"/>
+                <w:szCs w:val="36"/>
+              </w:rPr>
+              <w:t xml:space="preserve"> </w:t>
+            </w:r>
+            <w:r>
+              <w:rPr>
+                <w:rFonts w:ascii="Times New Roman" w:hAnsi="Times New Roman" w:cs="Times New Roman"/>
+                <w:b/>
+                <w:bCs/>
+                <w:sz w:val="36"/>
+                <w:szCs w:val="36"/>
+              </w:rPr>
+              <w:t xml:space="preserve">Conditions of Residuals for </w:t>
             </w:r>
             <w:r>
               <w:rPr>
@@ -3824,21 +3881,13 @@
             <w:pPr>
               <w:rPr>
                 <w:rFonts w:ascii="Times New Roman" w:hAnsi="Times New Roman" w:cs="Times New Roman"/>
-                <w:sz w:val="28"/>
-                <w:szCs w:val="28"/>
-              </w:rPr>
-            </w:pPr>
-            <w:r>
-              <w:rPr>
-                <w:rFonts w:ascii="Times New Roman" w:hAnsi="Times New Roman" w:cs="Times New Roman"/>
                 <w:b/>
                 <w:bCs/>
                 <w:color w:val="2E74B5" w:themeColor="accent5" w:themeShade="BF"/>
                 <w:sz w:val="28"/>
                 <w:szCs w:val="28"/>
               </w:rPr>
-              <w:t>Distribution of residuals (to evaluate normality condition)</w:t>
-            </w:r>
+            </w:pPr>
             <w:r>
               <w:rPr>
                 <w:rFonts w:ascii="Times New Roman" w:hAnsi="Times New Roman" w:cs="Times New Roman"/>
@@ -3848,34 +3897,31 @@
                 <w:sz w:val="28"/>
                 <w:szCs w:val="28"/>
               </w:rPr>
-              <w:br/>
-            </w:r>
-          </w:p>
-          <w:p>
-            <w:pPr>
-              <w:spacing w:after="0"/>
-              <w:rPr>
-                <w:rFonts w:ascii="Courier New" w:hAnsi="Courier New" w:cs="Courier New"/>
-              </w:rPr>
-            </w:pPr>
-            <w:proofErr w:type="gramStart"/>
-            <w:r>
-              <w:rPr>
-                <w:rFonts w:ascii="Courier New" w:hAnsi="Courier New" w:cs="Courier New"/>
-              </w:rPr>
-              <w:t>broom::</w:t>
-            </w:r>
-            <w:proofErr w:type="gramEnd"/>
-            <w:r>
-              <w:rPr>
-                <w:rFonts w:ascii="Courier New" w:hAnsi="Courier New" w:cs="Courier New"/>
-              </w:rPr>
-              <w:t>augment(</w:t>
-            </w:r>
+              <w:t>Step 1: Fitting a one-way ANOVA model</w:t>
+            </w:r>
+          </w:p>
+          <w:p>
+            <w:pPr>
+              <w:rPr>
+                <w:rFonts w:ascii="Times New Roman" w:hAnsi="Times New Roman" w:cs="Times New Roman"/>
+                <w:b/>
+                <w:bCs/>
+                <w:sz w:val="36"/>
+                <w:szCs w:val="36"/>
+              </w:rPr>
+            </w:pPr>
+          </w:p>
+          <w:p>
+            <w:pPr>
+              <w:rPr>
+                <w:rFonts w:ascii="Courier New" w:hAnsi="Courier New" w:cs="Courier New"/>
+              </w:rPr>
+            </w:pPr>
             <w:proofErr w:type="spellStart"/>
             <w:r>
               <w:rPr>
                 <w:rFonts w:ascii="Courier New" w:hAnsi="Courier New" w:cs="Courier New"/>
+                <w:color w:val="000000" w:themeColor="text1"/>
               </w:rPr>
               <w:t>my_model</w:t>
             </w:r>
@@ -3883,35 +3929,24 @@
             <w:r>
               <w:rPr>
                 <w:rFonts w:ascii="Courier New" w:hAnsi="Courier New" w:cs="Courier New"/>
-              </w:rPr>
-              <w:t xml:space="preserve">) %&gt;% </w:t>
-            </w:r>
-          </w:p>
-          <w:p>
-            <w:pPr>
-              <w:spacing w:after="0"/>
-              <w:rPr>
-                <w:rFonts w:ascii="Courier New" w:hAnsi="Courier New" w:cs="Courier New"/>
-              </w:rPr>
-            </w:pPr>
-            <w:r>
-              <w:rPr>
-                <w:rFonts w:ascii="Courier New" w:hAnsi="Courier New" w:cs="Courier New"/>
-              </w:rPr>
-              <w:t xml:space="preserve">  </w:t>
+                <w:color w:val="000000" w:themeColor="text1"/>
+              </w:rPr>
+              <w:t xml:space="preserve"> &lt;- </w:t>
             </w:r>
             <w:proofErr w:type="spellStart"/>
             <w:proofErr w:type="gramStart"/>
             <w:r>
               <w:rPr>
                 <w:rFonts w:ascii="Courier New" w:hAnsi="Courier New" w:cs="Courier New"/>
-              </w:rPr>
-              <w:t>ggplot</w:t>
+                <w:color w:val="000000" w:themeColor="text1"/>
+              </w:rPr>
+              <w:t>aov</w:t>
             </w:r>
             <w:proofErr w:type="spellEnd"/>
             <w:r>
               <w:rPr>
                 <w:rFonts w:ascii="Courier New" w:hAnsi="Courier New" w:cs="Courier New"/>
+                <w:color w:val="000000" w:themeColor="text1"/>
               </w:rPr>
               <w:t>(</w:t>
             </w:r>
@@ -3919,203 +3954,40 @@
             <w:r>
               <w:rPr>
                 <w:rFonts w:ascii="Courier New" w:hAnsi="Courier New" w:cs="Courier New"/>
-              </w:rPr>
-              <w:t xml:space="preserve">mapping = </w:t>
-            </w:r>
-            <w:proofErr w:type="spellStart"/>
-            <w:r>
-              <w:rPr>
-                <w:rFonts w:ascii="Courier New" w:hAnsi="Courier New" w:cs="Courier New"/>
-              </w:rPr>
-              <w:t>aes</w:t>
-            </w:r>
-            <w:proofErr w:type="spellEnd"/>
-            <w:r>
-              <w:rPr>
-                <w:rFonts w:ascii="Courier New" w:hAnsi="Courier New" w:cs="Courier New"/>
-              </w:rPr>
-              <w:t>(x = .</w:t>
-            </w:r>
-            <w:proofErr w:type="spellStart"/>
-            <w:r>
-              <w:rPr>
-                <w:rFonts w:ascii="Courier New" w:hAnsi="Courier New" w:cs="Courier New"/>
-              </w:rPr>
-              <w:t>resid</w:t>
-            </w:r>
-            <w:proofErr w:type="spellEnd"/>
-            <w:r>
-              <w:rPr>
-                <w:rFonts w:ascii="Courier New" w:hAnsi="Courier New" w:cs="Courier New"/>
-              </w:rPr>
-              <w:t>)) +</w:t>
-            </w:r>
-          </w:p>
-          <w:p>
-            <w:pPr>
-              <w:spacing w:after="0"/>
-              <w:rPr>
-                <w:rFonts w:ascii="Courier New" w:hAnsi="Courier New" w:cs="Courier New"/>
-              </w:rPr>
-            </w:pPr>
-            <w:r>
-              <w:rPr>
-                <w:rFonts w:ascii="Courier New" w:hAnsi="Courier New" w:cs="Courier New"/>
-              </w:rPr>
-              <w:t xml:space="preserve">  </w:t>
-            </w:r>
-            <w:proofErr w:type="spellStart"/>
-            <w:r>
-              <w:rPr>
-                <w:rFonts w:ascii="Courier New" w:hAnsi="Courier New" w:cs="Courier New"/>
-              </w:rPr>
-              <w:t>geom_</w:t>
-            </w:r>
-            <w:proofErr w:type="gramStart"/>
-            <w:r>
-              <w:rPr>
-                <w:rFonts w:ascii="Courier New" w:hAnsi="Courier New" w:cs="Courier New"/>
-              </w:rPr>
-              <w:t>histogram</w:t>
-            </w:r>
-            <w:proofErr w:type="spellEnd"/>
-            <w:r>
-              <w:rPr>
-                <w:rFonts w:ascii="Courier New" w:hAnsi="Courier New" w:cs="Courier New"/>
-              </w:rPr>
-              <w:t>(</w:t>
-            </w:r>
-            <w:proofErr w:type="gramEnd"/>
-            <w:r>
-              <w:rPr>
-                <w:rFonts w:ascii="Courier New" w:hAnsi="Courier New" w:cs="Courier New"/>
-              </w:rPr>
-              <w:t>) +</w:t>
-            </w:r>
-          </w:p>
-          <w:p>
-            <w:pPr>
-              <w:rPr>
-                <w:rFonts w:ascii="Courier New" w:hAnsi="Courier New" w:cs="Courier New"/>
-              </w:rPr>
-            </w:pPr>
-            <w:r>
-              <w:rPr>
-                <w:rFonts w:ascii="Courier New" w:hAnsi="Courier New" w:cs="Courier New"/>
-              </w:rPr>
-              <w:t xml:space="preserve">  </w:t>
-            </w:r>
-            <w:proofErr w:type="gramStart"/>
-            <w:r>
-              <w:rPr>
-                <w:rFonts w:ascii="Courier New" w:hAnsi="Courier New" w:cs="Courier New"/>
-              </w:rPr>
-              <w:t>labs(</w:t>
-            </w:r>
-            <w:proofErr w:type="gramEnd"/>
-            <w:r>
-              <w:rPr>
-                <w:rFonts w:ascii="Courier New" w:hAnsi="Courier New" w:cs="Courier New"/>
-              </w:rPr>
-              <w:t>x = "Residual")</w:t>
-            </w:r>
-          </w:p>
-          <w:p>
-            <w:pPr>
-              <w:rPr>
-                <w:rFonts w:ascii="Courier New" w:hAnsi="Courier New" w:cs="Courier New"/>
-              </w:rPr>
-            </w:pPr>
-          </w:p>
-          <w:p>
-            <w:pPr>
-              <w:rPr>
-                <w:b/>
-                <w:bCs/>
-                <w:sz w:val="24"/>
-                <w:szCs w:val="24"/>
-              </w:rPr>
-            </w:pPr>
-            <w:r>
-              <w:rPr>
-                <w:rFonts w:ascii="Times New Roman" w:hAnsi="Times New Roman" w:cs="Times New Roman"/>
-                <w:b/>
-                <w:bCs/>
-                <w:i/>
-                <w:iCs/>
-              </w:rPr>
-              <w:t xml:space="preserve">Note: </w:t>
-            </w:r>
-            <w:r>
-              <w:rPr>
-                <w:rFonts w:ascii="Times New Roman" w:hAnsi="Times New Roman" w:cs="Times New Roman"/>
-              </w:rPr>
-              <w:t>In the above code</w:t>
-            </w:r>
-            <w:r>
-              <w:t xml:space="preserve"> </w:t>
-            </w:r>
-            <w:proofErr w:type="spellStart"/>
-            <w:r>
-              <w:rPr>
-                <w:rFonts w:ascii="Courier New" w:hAnsi="Courier New" w:cs="Courier New"/>
-              </w:rPr>
-              <w:t>my_model</w:t>
-            </w:r>
-            <w:proofErr w:type="spellEnd"/>
-            <w:r>
-              <w:t xml:space="preserve"> </w:t>
-            </w:r>
-            <w:r>
-              <w:rPr>
-                <w:rFonts w:ascii="Times New Roman" w:hAnsi="Times New Roman" w:cs="Times New Roman"/>
-              </w:rPr>
-              <w:t xml:space="preserve">represents the </w:t>
-            </w:r>
-            <w:r>
-              <w:rPr>
-                <w:rFonts w:ascii="Times New Roman" w:hAnsi="Times New Roman" w:cs="Times New Roman"/>
-              </w:rPr>
-              <w:t xml:space="preserve">ANOVA </w:t>
-            </w:r>
-            <w:r>
-              <w:rPr>
-                <w:rFonts w:ascii="Times New Roman" w:hAnsi="Times New Roman" w:cs="Times New Roman"/>
-              </w:rPr>
-              <w:t xml:space="preserve">model that was fit, this can be either a </w:t>
-            </w:r>
-            <w:r>
-              <w:rPr>
-                <w:rFonts w:ascii="Times New Roman" w:hAnsi="Times New Roman" w:cs="Times New Roman"/>
-              </w:rPr>
-              <w:t xml:space="preserve">one-way </w:t>
-            </w:r>
-            <w:r>
-              <w:rPr>
-                <w:rFonts w:ascii="Times New Roman" w:hAnsi="Times New Roman" w:cs="Times New Roman"/>
-                <w:b/>
-                <w:bCs/>
-              </w:rPr>
-              <w:t>or</w:t>
-            </w:r>
-            <w:r>
-              <w:rPr>
-                <w:rFonts w:ascii="Times New Roman" w:hAnsi="Times New Roman" w:cs="Times New Roman"/>
-              </w:rPr>
-              <w:t xml:space="preserve"> </w:t>
-            </w:r>
-            <w:r>
-              <w:rPr>
-                <w:rFonts w:ascii="Times New Roman" w:hAnsi="Times New Roman" w:cs="Times New Roman"/>
-              </w:rPr>
-              <w:t>two-way ANOVA</w:t>
-            </w:r>
-            <w:r>
-              <w:rPr>
-                <w:rFonts w:ascii="Times New Roman" w:hAnsi="Times New Roman" w:cs="Times New Roman"/>
-              </w:rPr>
-              <w:t>!</w:t>
-            </w:r>
+                <w:color w:val="FF0000"/>
+              </w:rPr>
+              <w:t>&lt;NAME OF RESPONSE VARIABLE&gt; ~ &lt;NAME OF EXPLANATORY VARIABLE&gt;</w:t>
+            </w:r>
+            <w:r>
+              <w:rPr>
+                <w:rFonts w:ascii="Courier New" w:hAnsi="Courier New" w:cs="Courier New"/>
+                <w:color w:val="000000" w:themeColor="text1"/>
+              </w:rPr>
+              <w:t xml:space="preserve">, </w:t>
+            </w:r>
+            <w:r>
+              <w:rPr>
+                <w:rFonts w:ascii="Courier New" w:hAnsi="Courier New" w:cs="Courier New"/>
+              </w:rPr>
+              <w:t>data = &lt;NAME OF DATASET&gt;</w:t>
+            </w:r>
+            <w:r>
+              <w:rPr>
+                <w:rFonts w:ascii="Courier New" w:hAnsi="Courier New" w:cs="Courier New"/>
+              </w:rPr>
+              <w:t>)</w:t>
+            </w:r>
+          </w:p>
+          <w:p>
+            <w:pPr>
+              <w:rPr>
+                <w:rFonts w:ascii="Times New Roman" w:hAnsi="Times New Roman" w:cs="Times New Roman"/>
+                <w:b/>
+                <w:bCs/>
+                <w:sz w:val="36"/>
+                <w:szCs w:val="36"/>
+              </w:rPr>
+            </w:pPr>
           </w:p>
         </w:tc>
       </w:tr>
@@ -4127,73 +3999,47 @@
           <w:p>
             <w:pPr>
               <w:rPr>
-                <w:rFonts w:ascii="Courier New" w:hAnsi="Courier New" w:cs="Courier New"/>
-              </w:rPr>
-            </w:pPr>
-            <w:r>
-              <w:rPr>
+                <w:rFonts w:ascii="Times New Roman" w:hAnsi="Times New Roman" w:cs="Times New Roman"/>
+                <w:sz w:val="28"/>
+                <w:szCs w:val="28"/>
+              </w:rPr>
+            </w:pPr>
+            <w:r>
+              <w:rPr>
+                <w:rFonts w:ascii="Times New Roman" w:hAnsi="Times New Roman" w:cs="Times New Roman"/>
                 <w:b/>
                 <w:bCs/>
                 <w:color w:val="2E74B5" w:themeColor="accent5" w:themeShade="BF"/>
                 <w:sz w:val="28"/>
                 <w:szCs w:val="28"/>
               </w:rPr>
-              <w:t>Residuals</w:t>
-            </w:r>
-            <w:r>
-              <w:rPr>
+              <w:t xml:space="preserve">Step 2: </w:t>
+            </w:r>
+            <w:r>
+              <w:rPr>
+                <w:rFonts w:ascii="Times New Roman" w:hAnsi="Times New Roman" w:cs="Times New Roman"/>
                 <w:b/>
                 <w:bCs/>
                 <w:color w:val="2E74B5" w:themeColor="accent5" w:themeShade="BF"/>
                 <w:sz w:val="28"/>
                 <w:szCs w:val="28"/>
               </w:rPr>
-              <w:t xml:space="preserve"> versus fitted values</w:t>
-            </w:r>
-            <w:r>
-              <w:rPr>
+              <w:t>Distribution of residuals (to evaluate normality condition)</w:t>
+            </w:r>
+            <w:r>
+              <w:rPr>
+                <w:rFonts w:ascii="Times New Roman" w:hAnsi="Times New Roman" w:cs="Times New Roman"/>
                 <w:b/>
                 <w:bCs/>
                 <w:color w:val="2E74B5" w:themeColor="accent5" w:themeShade="BF"/>
                 <w:sz w:val="28"/>
                 <w:szCs w:val="28"/>
               </w:rPr>
-              <w:t xml:space="preserve"> (to evaluate </w:t>
-            </w:r>
-            <w:r>
-              <w:rPr>
-                <w:b/>
-                <w:bCs/>
-                <w:color w:val="2E74B5" w:themeColor="accent5" w:themeShade="BF"/>
-                <w:sz w:val="28"/>
-                <w:szCs w:val="28"/>
-              </w:rPr>
-              <w:t xml:space="preserve">equal variance </w:t>
-            </w:r>
-            <w:r>
-              <w:rPr>
-                <w:b/>
-                <w:bCs/>
-                <w:color w:val="2E74B5" w:themeColor="accent5" w:themeShade="BF"/>
-                <w:sz w:val="28"/>
-                <w:szCs w:val="28"/>
-              </w:rPr>
-              <w:t>condition)</w:t>
-            </w:r>
-            <w:r>
-              <w:rPr>
-                <w:b/>
-                <w:bCs/>
-                <w:color w:val="2E74B5" w:themeColor="accent5" w:themeShade="BF"/>
-                <w:sz w:val="28"/>
-                <w:szCs w:val="28"/>
-              </w:rPr>
               <w:br/>
             </w:r>
           </w:p>
           <w:p>
             <w:pPr>
-              <w:spacing w:after="0"/>
               <w:rPr>
                 <w:rFonts w:ascii="Courier New" w:hAnsi="Courier New" w:cs="Courier New"/>
               </w:rPr>
@@ -4229,7 +4075,6 @@
           </w:p>
           <w:p>
             <w:pPr>
-              <w:spacing w:after="0"/>
               <w:rPr>
                 <w:rFonts w:ascii="Courier New" w:hAnsi="Courier New" w:cs="Courier New"/>
               </w:rPr>
@@ -4274,6 +4119,316 @@
               <w:rPr>
                 <w:rFonts w:ascii="Courier New" w:hAnsi="Courier New" w:cs="Courier New"/>
               </w:rPr>
+              <w:t>(x = .</w:t>
+            </w:r>
+            <w:proofErr w:type="spellStart"/>
+            <w:r>
+              <w:rPr>
+                <w:rFonts w:ascii="Courier New" w:hAnsi="Courier New" w:cs="Courier New"/>
+              </w:rPr>
+              <w:t>resid</w:t>
+            </w:r>
+            <w:proofErr w:type="spellEnd"/>
+            <w:r>
+              <w:rPr>
+                <w:rFonts w:ascii="Courier New" w:hAnsi="Courier New" w:cs="Courier New"/>
+              </w:rPr>
+              <w:t>)) +</w:t>
+            </w:r>
+          </w:p>
+          <w:p>
+            <w:pPr>
+              <w:rPr>
+                <w:rFonts w:ascii="Courier New" w:hAnsi="Courier New" w:cs="Courier New"/>
+              </w:rPr>
+            </w:pPr>
+            <w:r>
+              <w:rPr>
+                <w:rFonts w:ascii="Courier New" w:hAnsi="Courier New" w:cs="Courier New"/>
+              </w:rPr>
+              <w:t xml:space="preserve">  </w:t>
+            </w:r>
+            <w:proofErr w:type="spellStart"/>
+            <w:r>
+              <w:rPr>
+                <w:rFonts w:ascii="Courier New" w:hAnsi="Courier New" w:cs="Courier New"/>
+              </w:rPr>
+              <w:t>geom_</w:t>
+            </w:r>
+            <w:proofErr w:type="gramStart"/>
+            <w:r>
+              <w:rPr>
+                <w:rFonts w:ascii="Courier New" w:hAnsi="Courier New" w:cs="Courier New"/>
+              </w:rPr>
+              <w:t>histogram</w:t>
+            </w:r>
+            <w:proofErr w:type="spellEnd"/>
+            <w:r>
+              <w:rPr>
+                <w:rFonts w:ascii="Courier New" w:hAnsi="Courier New" w:cs="Courier New"/>
+              </w:rPr>
+              <w:t>(</w:t>
+            </w:r>
+            <w:proofErr w:type="gramEnd"/>
+            <w:r>
+              <w:rPr>
+                <w:rFonts w:ascii="Courier New" w:hAnsi="Courier New" w:cs="Courier New"/>
+              </w:rPr>
+              <w:t>) +</w:t>
+            </w:r>
+          </w:p>
+          <w:p>
+            <w:pPr>
+              <w:rPr>
+                <w:rFonts w:ascii="Courier New" w:hAnsi="Courier New" w:cs="Courier New"/>
+              </w:rPr>
+            </w:pPr>
+            <w:r>
+              <w:rPr>
+                <w:rFonts w:ascii="Courier New" w:hAnsi="Courier New" w:cs="Courier New"/>
+              </w:rPr>
+              <w:t xml:space="preserve">  </w:t>
+            </w:r>
+            <w:proofErr w:type="gramStart"/>
+            <w:r>
+              <w:rPr>
+                <w:rFonts w:ascii="Courier New" w:hAnsi="Courier New" w:cs="Courier New"/>
+              </w:rPr>
+              <w:t>labs(</w:t>
+            </w:r>
+            <w:proofErr w:type="gramEnd"/>
+            <w:r>
+              <w:rPr>
+                <w:rFonts w:ascii="Courier New" w:hAnsi="Courier New" w:cs="Courier New"/>
+              </w:rPr>
+              <w:t>x = "Residual")</w:t>
+            </w:r>
+          </w:p>
+          <w:p>
+            <w:pPr>
+              <w:rPr>
+                <w:rFonts w:ascii="Courier New" w:hAnsi="Courier New" w:cs="Courier New"/>
+              </w:rPr>
+            </w:pPr>
+          </w:p>
+          <w:p>
+            <w:pPr>
+              <w:rPr>
+                <w:b/>
+                <w:bCs/>
+                <w:sz w:val="24"/>
+                <w:szCs w:val="24"/>
+              </w:rPr>
+            </w:pPr>
+            <w:r>
+              <w:rPr>
+                <w:rFonts w:ascii="Times New Roman" w:hAnsi="Times New Roman" w:cs="Times New Roman"/>
+                <w:b/>
+                <w:bCs/>
+                <w:i/>
+                <w:iCs/>
+              </w:rPr>
+              <w:t xml:space="preserve">Note: </w:t>
+            </w:r>
+            <w:r>
+              <w:rPr>
+                <w:rFonts w:ascii="Times New Roman" w:hAnsi="Times New Roman" w:cs="Times New Roman"/>
+              </w:rPr>
+              <w:t>In the above code</w:t>
+            </w:r>
+            <w:r>
+              <w:t xml:space="preserve"> </w:t>
+            </w:r>
+            <w:proofErr w:type="spellStart"/>
+            <w:r>
+              <w:rPr>
+                <w:rFonts w:ascii="Courier New" w:hAnsi="Courier New" w:cs="Courier New"/>
+              </w:rPr>
+              <w:t>my_model</w:t>
+            </w:r>
+            <w:proofErr w:type="spellEnd"/>
+            <w:r>
+              <w:t xml:space="preserve"> </w:t>
+            </w:r>
+            <w:r>
+              <w:rPr>
+                <w:rFonts w:ascii="Times New Roman" w:hAnsi="Times New Roman" w:cs="Times New Roman"/>
+              </w:rPr>
+              <w:t xml:space="preserve">represents the </w:t>
+            </w:r>
+            <w:r>
+              <w:rPr>
+                <w:rFonts w:ascii="Times New Roman" w:hAnsi="Times New Roman" w:cs="Times New Roman"/>
+              </w:rPr>
+              <w:t xml:space="preserve">ANOVA </w:t>
+            </w:r>
+            <w:r>
+              <w:rPr>
+                <w:rFonts w:ascii="Times New Roman" w:hAnsi="Times New Roman" w:cs="Times New Roman"/>
+              </w:rPr>
+              <w:t xml:space="preserve">model that was fit, this can be either a </w:t>
+            </w:r>
+            <w:r>
+              <w:rPr>
+                <w:rFonts w:ascii="Times New Roman" w:hAnsi="Times New Roman" w:cs="Times New Roman"/>
+              </w:rPr>
+              <w:t xml:space="preserve">one-way </w:t>
+            </w:r>
+            <w:r>
+              <w:rPr>
+                <w:rFonts w:ascii="Times New Roman" w:hAnsi="Times New Roman" w:cs="Times New Roman"/>
+                <w:b/>
+                <w:bCs/>
+              </w:rPr>
+              <w:t>or</w:t>
+            </w:r>
+            <w:r>
+              <w:rPr>
+                <w:rFonts w:ascii="Times New Roman" w:hAnsi="Times New Roman" w:cs="Times New Roman"/>
+              </w:rPr>
+              <w:t xml:space="preserve"> </w:t>
+            </w:r>
+            <w:r>
+              <w:rPr>
+                <w:rFonts w:ascii="Times New Roman" w:hAnsi="Times New Roman" w:cs="Times New Roman"/>
+              </w:rPr>
+              <w:t>two-way ANOVA</w:t>
+            </w:r>
+            <w:r>
+              <w:rPr>
+                <w:rFonts w:ascii="Times New Roman" w:hAnsi="Times New Roman" w:cs="Times New Roman"/>
+              </w:rPr>
+              <w:t>!</w:t>
+            </w:r>
+          </w:p>
+        </w:tc>
+      </w:tr>
+      <w:tr>
+        <w:tc>
+          <w:tcPr>
+            <w:tcW w:w="9350" w:type="dxa"/>
+          </w:tcPr>
+          <w:p>
+            <w:pPr>
+              <w:rPr>
+                <w:rFonts w:ascii="Times New Roman" w:hAnsi="Times New Roman" w:cs="Times New Roman"/>
+              </w:rPr>
+            </w:pPr>
+            <w:r>
+              <w:rPr>
+                <w:rFonts w:ascii="Times New Roman" w:hAnsi="Times New Roman" w:cs="Times New Roman"/>
+                <w:b/>
+                <w:bCs/>
+                <w:color w:val="2E74B5" w:themeColor="accent5" w:themeShade="BF"/>
+                <w:sz w:val="28"/>
+                <w:szCs w:val="28"/>
+              </w:rPr>
+              <w:t xml:space="preserve">Step 3: </w:t>
+            </w:r>
+            <w:r>
+              <w:rPr>
+                <w:rFonts w:ascii="Times New Roman" w:hAnsi="Times New Roman" w:cs="Times New Roman"/>
+                <w:b/>
+                <w:bCs/>
+                <w:color w:val="2E74B5" w:themeColor="accent5" w:themeShade="BF"/>
+                <w:sz w:val="28"/>
+                <w:szCs w:val="28"/>
+              </w:rPr>
+              <w:t>Residuals versus fitted values (to evaluate equal variance condition)</w:t>
+            </w:r>
+            <w:r>
+              <w:rPr>
+                <w:rFonts w:ascii="Times New Roman" w:hAnsi="Times New Roman" w:cs="Times New Roman"/>
+                <w:b/>
+                <w:bCs/>
+                <w:color w:val="2E74B5" w:themeColor="accent5" w:themeShade="BF"/>
+                <w:sz w:val="28"/>
+                <w:szCs w:val="28"/>
+              </w:rPr>
+              <w:br/>
+            </w:r>
+          </w:p>
+          <w:p>
+            <w:pPr>
+              <w:rPr>
+                <w:rFonts w:ascii="Courier New" w:hAnsi="Courier New" w:cs="Courier New"/>
+              </w:rPr>
+            </w:pPr>
+            <w:proofErr w:type="gramStart"/>
+            <w:r>
+              <w:rPr>
+                <w:rFonts w:ascii="Courier New" w:hAnsi="Courier New" w:cs="Courier New"/>
+              </w:rPr>
+              <w:t>broom::</w:t>
+            </w:r>
+            <w:proofErr w:type="gramEnd"/>
+            <w:r>
+              <w:rPr>
+                <w:rFonts w:ascii="Courier New" w:hAnsi="Courier New" w:cs="Courier New"/>
+              </w:rPr>
+              <w:t>augment(</w:t>
+            </w:r>
+            <w:proofErr w:type="spellStart"/>
+            <w:r>
+              <w:rPr>
+                <w:rFonts w:ascii="Courier New" w:hAnsi="Courier New" w:cs="Courier New"/>
+              </w:rPr>
+              <w:t>my_model</w:t>
+            </w:r>
+            <w:proofErr w:type="spellEnd"/>
+            <w:r>
+              <w:rPr>
+                <w:rFonts w:ascii="Courier New" w:hAnsi="Courier New" w:cs="Courier New"/>
+              </w:rPr>
+              <w:t xml:space="preserve">) %&gt;% </w:t>
+            </w:r>
+          </w:p>
+          <w:p>
+            <w:pPr>
+              <w:rPr>
+                <w:rFonts w:ascii="Courier New" w:hAnsi="Courier New" w:cs="Courier New"/>
+              </w:rPr>
+            </w:pPr>
+            <w:r>
+              <w:rPr>
+                <w:rFonts w:ascii="Courier New" w:hAnsi="Courier New" w:cs="Courier New"/>
+              </w:rPr>
+              <w:t xml:space="preserve">  </w:t>
+            </w:r>
+            <w:proofErr w:type="spellStart"/>
+            <w:proofErr w:type="gramStart"/>
+            <w:r>
+              <w:rPr>
+                <w:rFonts w:ascii="Courier New" w:hAnsi="Courier New" w:cs="Courier New"/>
+              </w:rPr>
+              <w:t>ggplot</w:t>
+            </w:r>
+            <w:proofErr w:type="spellEnd"/>
+            <w:r>
+              <w:rPr>
+                <w:rFonts w:ascii="Courier New" w:hAnsi="Courier New" w:cs="Courier New"/>
+              </w:rPr>
+              <w:t>(</w:t>
+            </w:r>
+            <w:proofErr w:type="gramEnd"/>
+            <w:r>
+              <w:rPr>
+                <w:rFonts w:ascii="Courier New" w:hAnsi="Courier New" w:cs="Courier New"/>
+              </w:rPr>
+              <w:t xml:space="preserve">mapping = </w:t>
+            </w:r>
+            <w:proofErr w:type="spellStart"/>
+            <w:r>
+              <w:rPr>
+                <w:rFonts w:ascii="Courier New" w:hAnsi="Courier New" w:cs="Courier New"/>
+              </w:rPr>
+              <w:t>aes</w:t>
+            </w:r>
+            <w:proofErr w:type="spellEnd"/>
+            <w:r>
+              <w:rPr>
+                <w:rFonts w:ascii="Courier New" w:hAnsi="Courier New" w:cs="Courier New"/>
+              </w:rPr>
               <w:t>(y = .</w:t>
             </w:r>
             <w:proofErr w:type="spellStart"/>
@@ -4293,7 +4448,6 @@
           </w:p>
           <w:p>
             <w:pPr>
-              <w:spacing w:after="0"/>
               <w:rPr>
                 <w:rFonts w:ascii="Courier New" w:hAnsi="Courier New" w:cs="Courier New"/>
               </w:rPr>
@@ -4316,7 +4470,7 @@
               <w:rPr>
                 <w:rFonts w:ascii="Courier New" w:hAnsi="Courier New" w:cs="Courier New"/>
               </w:rPr>
-              <w:t>point</w:t>
+              <w:t>jitter</w:t>
             </w:r>
             <w:proofErr w:type="spellEnd"/>
             <w:r>
@@ -4335,7 +4489,6 @@
           </w:p>
           <w:p>
             <w:pPr>
-              <w:spacing w:after="0"/>
               <w:rPr>
                 <w:rFonts w:ascii="Courier New" w:hAnsi="Courier New" w:cs="Courier New"/>
               </w:rPr>
@@ -4385,7 +4538,6 @@
           </w:p>
           <w:p>
             <w:pPr>
-              <w:spacing w:after="0"/>
               <w:rPr>
                 <w:rFonts w:ascii="Courier New" w:hAnsi="Courier New" w:cs="Courier New"/>
               </w:rPr>
@@ -4442,6 +4594,7 @@
             </w:pPr>
             <w:r>
               <w:rPr>
+                <w:rFonts w:ascii="Times New Roman" w:hAnsi="Times New Roman" w:cs="Times New Roman"/>
                 <w:b/>
                 <w:bCs/>
                 <w:i/>
@@ -4459,10 +4612,13 @@
               <w:t xml:space="preserve"> </w:t>
             </w:r>
             <w:r>
-              <w:t xml:space="preserve">In </w:t>
-            </w:r>
-            <w:r>
-              <w:t xml:space="preserve">the above code </w:t>
+              <w:rPr>
+                <w:rFonts w:ascii="Times New Roman" w:hAnsi="Times New Roman" w:cs="Times New Roman"/>
+              </w:rPr>
+              <w:t>In the above code</w:t>
+            </w:r>
+            <w:r>
+              <w:t xml:space="preserve"> </w:t>
             </w:r>
             <w:proofErr w:type="spellStart"/>
             <w:r>
@@ -4473,23 +4629,57 @@
             </w:r>
             <w:proofErr w:type="spellEnd"/>
             <w:r>
-              <w:t xml:space="preserve"> represents the linear model that was fit, this can be either a simple </w:t>
-            </w:r>
-            <w:r>
-              <w:rPr>
+              <w:t xml:space="preserve"> </w:t>
+            </w:r>
+            <w:r>
+              <w:rPr>
+                <w:rFonts w:ascii="Times New Roman" w:hAnsi="Times New Roman" w:cs="Times New Roman"/>
+              </w:rPr>
+              <w:t xml:space="preserve">represents the </w:t>
+            </w:r>
+            <w:r>
+              <w:rPr>
+                <w:rFonts w:ascii="Times New Roman" w:hAnsi="Times New Roman" w:cs="Times New Roman"/>
+              </w:rPr>
+              <w:t xml:space="preserve">ANOVA </w:t>
+            </w:r>
+            <w:r>
+              <w:rPr>
+                <w:rFonts w:ascii="Times New Roman" w:hAnsi="Times New Roman" w:cs="Times New Roman"/>
+              </w:rPr>
+              <w:t xml:space="preserve">model that was fit, this can be either a </w:t>
+            </w:r>
+            <w:r>
+              <w:rPr>
+                <w:rFonts w:ascii="Times New Roman" w:hAnsi="Times New Roman" w:cs="Times New Roman"/>
+              </w:rPr>
+              <w:t xml:space="preserve">one-way </w:t>
+            </w:r>
+            <w:r>
+              <w:rPr>
+                <w:rFonts w:ascii="Times New Roman" w:hAnsi="Times New Roman" w:cs="Times New Roman"/>
                 <w:b/>
                 <w:bCs/>
               </w:rPr>
               <w:t>or</w:t>
             </w:r>
             <w:r>
+              <w:rPr>
+                <w:rFonts w:ascii="Times New Roman" w:hAnsi="Times New Roman" w:cs="Times New Roman"/>
+              </w:rPr>
               <w:t xml:space="preserve"> </w:t>
             </w:r>
             <w:r>
-              <w:t>mul</w:t>
-            </w:r>
-            <w:r>
-              <w:t>tiple linear regression!</w:t>
+              <w:rPr>
+                <w:rFonts w:ascii="Times New Roman" w:hAnsi="Times New Roman" w:cs="Times New Roman"/>
+              </w:rPr>
+              <w:t>two-way ANOVA</w:t>
+            </w:r>
+            <w:r>
+              <w:rPr>
+                <w:rFonts w:ascii="Times New Roman" w:hAnsi="Times New Roman" w:cs="Times New Roman"/>
+              </w:rPr>
+              <w:t>!</w:t>
             </w:r>
           </w:p>
         </w:tc>

</xml_diff>